<commit_message>
Remove redundent file from semester 1 and add file including schedule and work log
</commit_message>
<xml_diff>
--- a/Project_risk_register.docx
+++ b/Project_risk_register.docx
@@ -386,7 +386,7 @@
                                         <w:sz w:val="20"/>
                                         <w:szCs w:val="20"/>
                                       </w:rPr>
-                                      <w:t>10</w:t>
+                                      <w:t>1</w:t>
                                     </w:r>
                                     <w:r>
                                       <w:rPr>
@@ -394,7 +394,23 @@
                                         <w:sz w:val="20"/>
                                         <w:szCs w:val="20"/>
                                       </w:rPr>
-                                      <w:t xml:space="preserve"> May 2019)</w:t>
+                                      <w:t xml:space="preserve"> </w:t>
+                                    </w:r>
+                                    <w:r>
+                                      <w:rPr>
+                                        <w:color w:val="595959" w:themeColor="text1" w:themeTint="A6"/>
+                                        <w:sz w:val="20"/>
+                                        <w:szCs w:val="20"/>
+                                      </w:rPr>
+                                      <w:t>Aug</w:t>
+                                    </w:r>
+                                    <w:r>
+                                      <w:rPr>
+                                        <w:color w:val="595959" w:themeColor="text1" w:themeTint="A6"/>
+                                        <w:sz w:val="20"/>
+                                        <w:szCs w:val="20"/>
+                                      </w:rPr>
+                                      <w:t xml:space="preserve"> 2019)</w:t>
                                     </w:r>
                                   </w:p>
                                 </w:sdtContent>
@@ -467,7 +483,7 @@
                                   <w:sz w:val="20"/>
                                   <w:szCs w:val="20"/>
                                 </w:rPr>
-                                <w:t>10</w:t>
+                                <w:t>1</w:t>
                               </w:r>
                               <w:r>
                                 <w:rPr>
@@ -475,7 +491,23 @@
                                   <w:sz w:val="20"/>
                                   <w:szCs w:val="20"/>
                                 </w:rPr>
-                                <w:t xml:space="preserve"> May 2019)</w:t>
+                                <w:t xml:space="preserve"> </w:t>
+                              </w:r>
+                              <w:r>
+                                <w:rPr>
+                                  <w:color w:val="595959" w:themeColor="text1" w:themeTint="A6"/>
+                                  <w:sz w:val="20"/>
+                                  <w:szCs w:val="20"/>
+                                </w:rPr>
+                                <w:t>Aug</w:t>
+                              </w:r>
+                              <w:r>
+                                <w:rPr>
+                                  <w:color w:val="595959" w:themeColor="text1" w:themeTint="A6"/>
+                                  <w:sz w:val="20"/>
+                                  <w:szCs w:val="20"/>
+                                </w:rPr>
+                                <w:t xml:space="preserve"> 2019)</w:t>
                               </w:r>
                             </w:p>
                           </w:sdtContent>
@@ -2542,7 +2574,7 @@
     </w:p>
     <w:tbl>
       <w:tblPr>
-        <w:tblW w:w="5000" w:type="pct"/>
+        <w:tblW w:w="5091" w:type="pct"/>
         <w:tblInd w:w="-318" w:type="dxa"/>
         <w:tblBorders>
           <w:top w:val="single" w:sz="4" w:space="0" w:color="auto"/>
@@ -2557,14 +2589,14 @@
       </w:tblPr>
       <w:tblGrid>
         <w:gridCol w:w="591"/>
-        <w:gridCol w:w="2249"/>
-        <w:gridCol w:w="2109"/>
-        <w:gridCol w:w="1124"/>
-        <w:gridCol w:w="1409"/>
-        <w:gridCol w:w="843"/>
-        <w:gridCol w:w="1267"/>
-        <w:gridCol w:w="1356"/>
-        <w:gridCol w:w="3002"/>
+        <w:gridCol w:w="2250"/>
+        <w:gridCol w:w="1866"/>
+        <w:gridCol w:w="1369"/>
+        <w:gridCol w:w="1611"/>
+        <w:gridCol w:w="989"/>
+        <w:gridCol w:w="1136"/>
+        <w:gridCol w:w="1415"/>
+        <w:gridCol w:w="2977"/>
       </w:tblGrid>
       <w:tr>
         <w:trPr>
@@ -2573,7 +2605,7 @@
         </w:trPr>
         <w:tc>
           <w:tcPr>
-            <w:tcW w:w="212" w:type="pct"/>
+            <w:tcW w:w="208" w:type="pct"/>
             <w:shd w:val="clear" w:color="auto" w:fill="D9D9D9"/>
           </w:tcPr>
           <w:p>
@@ -2599,7 +2631,7 @@
         </w:tc>
         <w:tc>
           <w:tcPr>
-            <w:tcW w:w="806" w:type="pct"/>
+            <w:tcW w:w="792" w:type="pct"/>
             <w:shd w:val="clear" w:color="auto" w:fill="D9D9D9"/>
           </w:tcPr>
           <w:p>
@@ -2641,7 +2673,7 @@
         </w:tc>
         <w:tc>
           <w:tcPr>
-            <w:tcW w:w="756" w:type="pct"/>
+            <w:tcW w:w="657" w:type="pct"/>
             <w:shd w:val="clear" w:color="auto" w:fill="D9D9D9"/>
           </w:tcPr>
           <w:p>
@@ -2701,7 +2733,7 @@
         </w:tc>
         <w:tc>
           <w:tcPr>
-            <w:tcW w:w="403" w:type="pct"/>
+            <w:tcW w:w="482" w:type="pct"/>
             <w:shd w:val="clear" w:color="auto" w:fill="D9D9D9"/>
           </w:tcPr>
           <w:p>
@@ -2724,7 +2756,7 @@
         </w:tc>
         <w:tc>
           <w:tcPr>
-            <w:tcW w:w="505" w:type="pct"/>
+            <w:tcW w:w="567" w:type="pct"/>
             <w:shd w:val="clear" w:color="auto" w:fill="D9D9D9"/>
           </w:tcPr>
           <w:p>
@@ -2747,7 +2779,7 @@
         </w:tc>
         <w:tc>
           <w:tcPr>
-            <w:tcW w:w="302" w:type="pct"/>
+            <w:tcW w:w="348" w:type="pct"/>
             <w:shd w:val="clear" w:color="auto" w:fill="D9D9D9"/>
           </w:tcPr>
           <w:p>
@@ -2771,7 +2803,7 @@
         </w:tc>
         <w:tc>
           <w:tcPr>
-            <w:tcW w:w="454" w:type="pct"/>
+            <w:tcW w:w="400" w:type="pct"/>
             <w:shd w:val="clear" w:color="auto" w:fill="D9D9D9"/>
           </w:tcPr>
           <w:p>
@@ -2796,7 +2828,7 @@
         </w:tc>
         <w:tc>
           <w:tcPr>
-            <w:tcW w:w="486" w:type="pct"/>
+            <w:tcW w:w="498" w:type="pct"/>
             <w:shd w:val="clear" w:color="auto" w:fill="D9D9D9"/>
           </w:tcPr>
           <w:p>
@@ -2820,7 +2852,7 @@
         </w:tc>
         <w:tc>
           <w:tcPr>
-            <w:tcW w:w="1076" w:type="pct"/>
+            <w:tcW w:w="1048" w:type="pct"/>
             <w:shd w:val="clear" w:color="auto" w:fill="D9D9D9"/>
           </w:tcPr>
           <w:p>
@@ -2868,7 +2900,7 @@
         </w:trPr>
         <w:tc>
           <w:tcPr>
-            <w:tcW w:w="212" w:type="pct"/>
+            <w:tcW w:w="208" w:type="pct"/>
           </w:tcPr>
           <w:p>
             <w:pPr>
@@ -2892,7 +2924,7 @@
         </w:tc>
         <w:tc>
           <w:tcPr>
-            <w:tcW w:w="806" w:type="pct"/>
+            <w:tcW w:w="792" w:type="pct"/>
           </w:tcPr>
           <w:p>
             <w:pPr>
@@ -2958,13 +2990,37 @@
                 <w:color w:val="000000" w:themeColor="text1"/>
                 <w:sz w:val="22"/>
               </w:rPr>
+              <w:t xml:space="preserve"> or under</w:t>
+            </w:r>
+            <w:r>
+              <w:rPr>
+                <w:iCs/>
+                <w:color w:val="000000" w:themeColor="text1"/>
+                <w:sz w:val="22"/>
+              </w:rPr>
+              <w:t xml:space="preserve"> </w:t>
+            </w:r>
+            <w:r>
+              <w:rPr>
+                <w:iCs/>
+                <w:color w:val="000000" w:themeColor="text1"/>
+                <w:sz w:val="22"/>
+              </w:rPr>
+              <w:t>maintenance</w:t>
+            </w:r>
+            <w:r>
+              <w:rPr>
+                <w:iCs/>
+                <w:color w:val="000000" w:themeColor="text1"/>
+                <w:sz w:val="22"/>
+              </w:rPr>
               <w:t>, it will affect our website and service</w:t>
             </w:r>
           </w:p>
         </w:tc>
         <w:tc>
           <w:tcPr>
-            <w:tcW w:w="756" w:type="pct"/>
+            <w:tcW w:w="657" w:type="pct"/>
           </w:tcPr>
           <w:p>
             <w:pPr>
@@ -2982,7 +3038,7 @@
                 <w:color w:val="000000" w:themeColor="text1"/>
                 <w:sz w:val="22"/>
               </w:rPr>
-              <w:t xml:space="preserve">Every </w:t>
+              <w:t>Most of</w:t>
             </w:r>
             <w:r>
               <w:rPr>
@@ -2990,6 +3046,14 @@
                 <w:color w:val="000000" w:themeColor="text1"/>
                 <w:sz w:val="22"/>
               </w:rPr>
+              <w:t xml:space="preserve"> </w:t>
+            </w:r>
+            <w:r>
+              <w:rPr>
+                <w:iCs/>
+                <w:color w:val="000000" w:themeColor="text1"/>
+                <w:sz w:val="22"/>
+              </w:rPr>
               <w:t>feature</w:t>
             </w:r>
             <w:r>
@@ -2998,13 +3062,61 @@
                 <w:color w:val="000000" w:themeColor="text1"/>
                 <w:sz w:val="22"/>
               </w:rPr>
-              <w:t xml:space="preserve"> in our website will not able to provide any service.  </w:t>
+              <w:t>s</w:t>
+            </w:r>
+            <w:r>
+              <w:rPr>
+                <w:iCs/>
+                <w:color w:val="000000" w:themeColor="text1"/>
+                <w:sz w:val="22"/>
+              </w:rPr>
+              <w:t xml:space="preserve"> </w:t>
+            </w:r>
+            <w:r>
+              <w:rPr>
+                <w:iCs/>
+                <w:color w:val="000000" w:themeColor="text1"/>
+                <w:sz w:val="22"/>
+              </w:rPr>
+              <w:t>in</w:t>
+            </w:r>
+            <w:r>
+              <w:rPr>
+                <w:iCs/>
+                <w:color w:val="000000" w:themeColor="text1"/>
+                <w:sz w:val="22"/>
+              </w:rPr>
+              <w:t xml:space="preserve"> our </w:t>
+            </w:r>
+            <w:r>
+              <w:rPr>
+                <w:iCs/>
+                <w:color w:val="000000" w:themeColor="text1"/>
+                <w:sz w:val="22"/>
+              </w:rPr>
+              <w:t>web application</w:t>
+            </w:r>
+            <w:r>
+              <w:rPr>
+                <w:iCs/>
+                <w:color w:val="000000" w:themeColor="text1"/>
+                <w:sz w:val="22"/>
+              </w:rPr>
+              <w:t xml:space="preserve"> will not able to provide service</w:t>
+            </w:r>
+            <w:r>
+              <w:rPr>
+                <w:iCs/>
+                <w:color w:val="000000" w:themeColor="text1"/>
+                <w:sz w:val="22"/>
+              </w:rPr>
+              <w:t xml:space="preserve"> because affected by ArcGIS server.</w:t>
             </w:r>
           </w:p>
         </w:tc>
         <w:tc>
           <w:tcPr>
-            <w:tcW w:w="403" w:type="pct"/>
+            <w:tcW w:w="482" w:type="pct"/>
           </w:tcPr>
           <w:p>
             <w:pPr>
@@ -3029,7 +3141,7 @@
         </w:tc>
         <w:tc>
           <w:tcPr>
-            <w:tcW w:w="505" w:type="pct"/>
+            <w:tcW w:w="567" w:type="pct"/>
           </w:tcPr>
           <w:p>
             <w:pPr>
@@ -3054,7 +3166,7 @@
         </w:tc>
         <w:tc>
           <w:tcPr>
-            <w:tcW w:w="302" w:type="pct"/>
+            <w:tcW w:w="348" w:type="pct"/>
           </w:tcPr>
           <w:p>
             <w:pPr>
@@ -3079,7 +3191,7 @@
         </w:tc>
         <w:tc>
           <w:tcPr>
-            <w:tcW w:w="454" w:type="pct"/>
+            <w:tcW w:w="400" w:type="pct"/>
           </w:tcPr>
           <w:p>
             <w:pPr>
@@ -3104,7 +3216,7 @@
         </w:tc>
         <w:tc>
           <w:tcPr>
-            <w:tcW w:w="486" w:type="pct"/>
+            <w:tcW w:w="498" w:type="pct"/>
           </w:tcPr>
           <w:p>
             <w:pPr>
@@ -3122,7 +3234,7 @@
                 <w:color w:val="000000" w:themeColor="text1"/>
                 <w:sz w:val="22"/>
               </w:rPr>
-              <w:t>23</w:t>
+              <w:t>1</w:t>
             </w:r>
             <w:r>
               <w:rPr>
@@ -3138,7 +3250,7 @@
                 <w:color w:val="000000" w:themeColor="text1"/>
                 <w:sz w:val="22"/>
               </w:rPr>
-              <w:t>4</w:t>
+              <w:t>8</w:t>
             </w:r>
             <w:r>
               <w:rPr>
@@ -3152,7 +3264,7 @@
         </w:tc>
         <w:tc>
           <w:tcPr>
-            <w:tcW w:w="1076" w:type="pct"/>
+            <w:tcW w:w="1048" w:type="pct"/>
           </w:tcPr>
           <w:p>
             <w:pPr>
@@ -3182,7 +3294,23 @@
                 <w:color w:val="000000" w:themeColor="text1"/>
                 <w:sz w:val="22"/>
               </w:rPr>
-              <w:t xml:space="preserve"> However, it has very low chance to happen because they have their backup service.</w:t>
+              <w:t xml:space="preserve"> However, it has very low </w:t>
+            </w:r>
+            <w:r>
+              <w:rPr>
+                <w:iCs/>
+                <w:color w:val="000000" w:themeColor="text1"/>
+                <w:sz w:val="22"/>
+              </w:rPr>
+              <w:t>probability</w:t>
+            </w:r>
+            <w:r>
+              <w:rPr>
+                <w:iCs/>
+                <w:color w:val="000000" w:themeColor="text1"/>
+                <w:sz w:val="22"/>
+              </w:rPr>
+              <w:t xml:space="preserve"> to happen because they have their backup service.</w:t>
             </w:r>
           </w:p>
         </w:tc>
@@ -3193,7 +3321,7 @@
         </w:trPr>
         <w:tc>
           <w:tcPr>
-            <w:tcW w:w="212" w:type="pct"/>
+            <w:tcW w:w="208" w:type="pct"/>
           </w:tcPr>
           <w:p>
             <w:pPr>
@@ -3217,7 +3345,7 @@
         </w:tc>
         <w:tc>
           <w:tcPr>
-            <w:tcW w:w="806" w:type="pct"/>
+            <w:tcW w:w="792" w:type="pct"/>
           </w:tcPr>
           <w:p>
             <w:pPr>
@@ -3265,7 +3393,7 @@
         </w:tc>
         <w:tc>
           <w:tcPr>
-            <w:tcW w:w="756" w:type="pct"/>
+            <w:tcW w:w="657" w:type="pct"/>
           </w:tcPr>
           <w:p>
             <w:pPr>
@@ -3283,13 +3411,37 @@
                 <w:color w:val="000000" w:themeColor="text1"/>
                 <w:sz w:val="22"/>
               </w:rPr>
-              <w:t xml:space="preserve">Part of data will be unavailable due to close to web service </w:t>
+              <w:t xml:space="preserve">Part of data </w:t>
+            </w:r>
+            <w:r>
+              <w:rPr>
+                <w:iCs/>
+                <w:color w:val="000000" w:themeColor="text1"/>
+                <w:sz w:val="22"/>
+              </w:rPr>
+              <w:t>could</w:t>
+            </w:r>
+            <w:r>
+              <w:rPr>
+                <w:iCs/>
+                <w:color w:val="000000" w:themeColor="text1"/>
+                <w:sz w:val="22"/>
+              </w:rPr>
+              <w:t xml:space="preserve"> be unavailable due to web service </w:t>
+            </w:r>
+            <w:r>
+              <w:rPr>
+                <w:iCs/>
+                <w:color w:val="000000" w:themeColor="text1"/>
+                <w:sz w:val="22"/>
+              </w:rPr>
+              <w:t>status.</w:t>
             </w:r>
           </w:p>
         </w:tc>
         <w:tc>
           <w:tcPr>
-            <w:tcW w:w="403" w:type="pct"/>
+            <w:tcW w:w="482" w:type="pct"/>
           </w:tcPr>
           <w:p>
             <w:pPr>
@@ -3316,7 +3468,7 @@
         </w:tc>
         <w:tc>
           <w:tcPr>
-            <w:tcW w:w="505" w:type="pct"/>
+            <w:tcW w:w="567" w:type="pct"/>
           </w:tcPr>
           <w:p>
             <w:pPr>
@@ -3343,7 +3495,7 @@
         </w:tc>
         <w:tc>
           <w:tcPr>
-            <w:tcW w:w="302" w:type="pct"/>
+            <w:tcW w:w="348" w:type="pct"/>
           </w:tcPr>
           <w:p>
             <w:pPr>
@@ -3370,7 +3522,7 @@
         </w:tc>
         <w:tc>
           <w:tcPr>
-            <w:tcW w:w="454" w:type="pct"/>
+            <w:tcW w:w="400" w:type="pct"/>
           </w:tcPr>
           <w:p>
             <w:pPr>
@@ -3394,7 +3546,7 @@
         </w:tc>
         <w:tc>
           <w:tcPr>
-            <w:tcW w:w="486" w:type="pct"/>
+            <w:tcW w:w="498" w:type="pct"/>
           </w:tcPr>
           <w:p>
             <w:pPr>
@@ -3456,7 +3608,7 @@
         </w:tc>
         <w:tc>
           <w:tcPr>
-            <w:tcW w:w="1076" w:type="pct"/>
+            <w:tcW w:w="1048" w:type="pct"/>
           </w:tcPr>
           <w:p>
             <w:pPr>
@@ -3481,7 +3633,52 @@
                 <w:color w:val="000000" w:themeColor="text1"/>
                 <w:sz w:val="22"/>
               </w:rPr>
-              <w:t>Find more alternative data and store backup</w:t>
+              <w:t xml:space="preserve"> </w:t>
+            </w:r>
+            <w:r>
+              <w:rPr>
+                <w:rStyle w:val="InstructionText"/>
+                <w:i w:val="0"/>
+                <w:color w:val="000000" w:themeColor="text1"/>
+                <w:sz w:val="22"/>
+              </w:rPr>
+              <w:t>A</w:t>
+            </w:r>
+            <w:r>
+              <w:rPr>
+                <w:rStyle w:val="InstructionText"/>
+                <w:i w:val="0"/>
+                <w:color w:val="000000" w:themeColor="text1"/>
+                <w:sz w:val="22"/>
+              </w:rPr>
+              <w:t xml:space="preserve">lternative data </w:t>
+            </w:r>
+            <w:r>
+              <w:rPr>
+                <w:rStyle w:val="InstructionText"/>
+                <w:i w:val="0"/>
+                <w:color w:val="000000" w:themeColor="text1"/>
+                <w:sz w:val="22"/>
+              </w:rPr>
+              <w:t xml:space="preserve">source </w:t>
+            </w:r>
+            <w:r>
+              <w:rPr>
+                <w:rStyle w:val="InstructionText"/>
+                <w:i w:val="0"/>
+                <w:color w:val="000000" w:themeColor="text1"/>
+                <w:sz w:val="22"/>
+              </w:rPr>
+              <w:t>and store backup</w:t>
+            </w:r>
+            <w:r>
+              <w:rPr>
+                <w:rStyle w:val="InstructionText"/>
+                <w:i w:val="0"/>
+                <w:color w:val="000000" w:themeColor="text1"/>
+                <w:sz w:val="22"/>
+              </w:rPr>
+              <w:t>.</w:t>
             </w:r>
           </w:p>
         </w:tc>
@@ -3492,7 +3689,7 @@
         </w:trPr>
         <w:tc>
           <w:tcPr>
-            <w:tcW w:w="212" w:type="pct"/>
+            <w:tcW w:w="208" w:type="pct"/>
           </w:tcPr>
           <w:p>
             <w:pPr>
@@ -3517,7 +3714,7 @@
         </w:tc>
         <w:tc>
           <w:tcPr>
-            <w:tcW w:w="806" w:type="pct"/>
+            <w:tcW w:w="792" w:type="pct"/>
           </w:tcPr>
           <w:p>
             <w:pPr>
@@ -3583,7 +3780,7 @@
         </w:tc>
         <w:tc>
           <w:tcPr>
-            <w:tcW w:w="756" w:type="pct"/>
+            <w:tcW w:w="657" w:type="pct"/>
           </w:tcPr>
           <w:p>
             <w:pPr>
@@ -3607,7 +3804,7 @@
         </w:tc>
         <w:tc>
           <w:tcPr>
-            <w:tcW w:w="403" w:type="pct"/>
+            <w:tcW w:w="482" w:type="pct"/>
           </w:tcPr>
           <w:p>
             <w:pPr>
@@ -3634,7 +3831,7 @@
         </w:tc>
         <w:tc>
           <w:tcPr>
-            <w:tcW w:w="505" w:type="pct"/>
+            <w:tcW w:w="567" w:type="pct"/>
           </w:tcPr>
           <w:p>
             <w:pPr>
@@ -3661,7 +3858,7 @@
         </w:tc>
         <w:tc>
           <w:tcPr>
-            <w:tcW w:w="302" w:type="pct"/>
+            <w:tcW w:w="348" w:type="pct"/>
           </w:tcPr>
           <w:p>
             <w:pPr>
@@ -3688,7 +3885,7 @@
         </w:tc>
         <w:tc>
           <w:tcPr>
-            <w:tcW w:w="454" w:type="pct"/>
+            <w:tcW w:w="400" w:type="pct"/>
           </w:tcPr>
           <w:p>
             <w:pPr>
@@ -3712,7 +3909,7 @@
         </w:tc>
         <w:tc>
           <w:tcPr>
-            <w:tcW w:w="486" w:type="pct"/>
+            <w:tcW w:w="498" w:type="pct"/>
           </w:tcPr>
           <w:p>
             <w:pPr>
@@ -3738,7 +3935,7 @@
         </w:tc>
         <w:tc>
           <w:tcPr>
-            <w:tcW w:w="1076" w:type="pct"/>
+            <w:tcW w:w="1048" w:type="pct"/>
           </w:tcPr>
           <w:p>
             <w:pPr>
@@ -3773,7 +3970,7 @@
         </w:trPr>
         <w:tc>
           <w:tcPr>
-            <w:tcW w:w="212" w:type="pct"/>
+            <w:tcW w:w="208" w:type="pct"/>
           </w:tcPr>
           <w:p>
             <w:pPr>
@@ -3797,7 +3994,7 @@
         </w:tc>
         <w:tc>
           <w:tcPr>
-            <w:tcW w:w="806" w:type="pct"/>
+            <w:tcW w:w="792" w:type="pct"/>
           </w:tcPr>
           <w:p>
             <w:pPr>
@@ -3848,7 +4045,16 @@
                 <w:color w:val="000000" w:themeColor="text1"/>
                 <w:sz w:val="22"/>
               </w:rPr>
-              <w:t>. Some of data are collected from past few years</w:t>
+              <w:t xml:space="preserve"> and </w:t>
+            </w:r>
+            <w:r>
+              <w:rPr>
+                <w:rStyle w:val="InstructionText"/>
+                <w:i w:val="0"/>
+                <w:color w:val="000000" w:themeColor="text1"/>
+                <w:sz w:val="22"/>
+              </w:rPr>
+              <w:t>collected from past few years</w:t>
             </w:r>
             <w:r>
               <w:rPr>
@@ -3890,7 +4096,7 @@
         </w:tc>
         <w:tc>
           <w:tcPr>
-            <w:tcW w:w="756" w:type="pct"/>
+            <w:tcW w:w="657" w:type="pct"/>
           </w:tcPr>
           <w:p>
             <w:pPr>
@@ -3962,7 +4168,7 @@
         </w:tc>
         <w:tc>
           <w:tcPr>
-            <w:tcW w:w="403" w:type="pct"/>
+            <w:tcW w:w="482" w:type="pct"/>
           </w:tcPr>
           <w:p>
             <w:pPr>
@@ -3989,7 +4195,7 @@
         </w:tc>
         <w:tc>
           <w:tcPr>
-            <w:tcW w:w="505" w:type="pct"/>
+            <w:tcW w:w="567" w:type="pct"/>
           </w:tcPr>
           <w:p>
             <w:pPr>
@@ -4016,7 +4222,7 @@
         </w:tc>
         <w:tc>
           <w:tcPr>
-            <w:tcW w:w="302" w:type="pct"/>
+            <w:tcW w:w="348" w:type="pct"/>
           </w:tcPr>
           <w:p>
             <w:pPr>
@@ -4043,7 +4249,7 @@
         </w:tc>
         <w:tc>
           <w:tcPr>
-            <w:tcW w:w="454" w:type="pct"/>
+            <w:tcW w:w="400" w:type="pct"/>
           </w:tcPr>
           <w:p>
             <w:pPr>
@@ -4067,7 +4273,7 @@
         </w:tc>
         <w:tc>
           <w:tcPr>
-            <w:tcW w:w="486" w:type="pct"/>
+            <w:tcW w:w="498" w:type="pct"/>
           </w:tcPr>
           <w:p>
             <w:pPr>
@@ -4102,7 +4308,7 @@
         </w:tc>
         <w:tc>
           <w:tcPr>
-            <w:tcW w:w="1076" w:type="pct"/>
+            <w:tcW w:w="1048" w:type="pct"/>
           </w:tcPr>
           <w:p>
             <w:pPr>
@@ -4126,8 +4332,28 @@
                 <w:color w:val="000000" w:themeColor="text1"/>
                 <w:sz w:val="22"/>
               </w:rPr>
-              <w:t>Keep looking for the latest data that published by different professional bodies and organizations.</w:t>
-            </w:r>
+              <w:t>Collect up-to-date</w:t>
+            </w:r>
+            <w:r>
+              <w:rPr>
+                <w:rStyle w:val="InstructionText"/>
+                <w:i w:val="0"/>
+                <w:color w:val="000000" w:themeColor="text1"/>
+                <w:sz w:val="22"/>
+              </w:rPr>
+              <w:t xml:space="preserve"> data that published by different professional bodies and organizations</w:t>
+            </w:r>
+            <w:r>
+              <w:rPr>
+                <w:rStyle w:val="InstructionText"/>
+                <w:i w:val="0"/>
+                <w:color w:val="000000" w:themeColor="text1"/>
+                <w:sz w:val="22"/>
+              </w:rPr>
+              <w:t>.</w:t>
+            </w:r>
+            <w:bookmarkStart w:id="0" w:name="_GoBack"/>
+            <w:bookmarkEnd w:id="0"/>
           </w:p>
         </w:tc>
       </w:tr>
@@ -4279,7 +4505,14 @@
         <w:color w:val="A6A6A6"/>
         <w:sz w:val="22"/>
       </w:rPr>
-      <w:t>1</w:t>
+      <w:t>01</w:t>
+    </w:r>
+    <w:r>
+      <w:rPr>
+        <w:color w:val="A6A6A6"/>
+        <w:sz w:val="22"/>
+      </w:rPr>
+      <w:t>-</w:t>
     </w:r>
     <w:r>
       <w:rPr>
@@ -4293,14 +4526,7 @@
         <w:color w:val="A6A6A6"/>
         <w:sz w:val="22"/>
       </w:rPr>
-      <w:t>-</w:t>
-    </w:r>
-    <w:r>
-      <w:rPr>
-        <w:color w:val="A6A6A6"/>
-        <w:sz w:val="22"/>
-      </w:rPr>
-      <w:t>05</w:t>
+      <w:t>8</w:t>
     </w:r>
     <w:r>
       <w:rPr>
@@ -13823,7 +14049,7 @@
 <file path=customXml/item1.xml><?xml version="1.0" encoding="utf-8"?>
 <CoverPageProperties xmlns="http://schemas.microsoft.com/office/2006/coverPageProps">
   <PublishDate/>
-  <Abstract> (10 May 2019)</Abstract>
+  <Abstract> (1 Aug 2019)</Abstract>
   <CompanyAddress/>
   <CompanyPhone/>
   <CompanyFax/>
@@ -13844,7 +14070,7 @@
 </file>
 
 <file path=customXml/itemProps2.xml><?xml version="1.0" encoding="utf-8"?>
-<ds:datastoreItem xmlns:ds="http://schemas.openxmlformats.org/officeDocument/2006/customXml" ds:itemID="{2531C11A-5B69-4537-A94B-81EC92ACA95E}">
+<ds:datastoreItem xmlns:ds="http://schemas.openxmlformats.org/officeDocument/2006/customXml" ds:itemID="{DFF8299B-3F82-4252-94AD-15BB947F8331}">
   <ds:schemaRefs>
     <ds:schemaRef ds:uri="http://schemas.openxmlformats.org/officeDocument/2006/bibliography"/>
   </ds:schemaRefs>

</xml_diff>